<commit_message>
Added Combined Design Statment
The combined design statement was uploaded as part of my application, since I did not see a way to upload multiple design statements.
</commit_message>
<xml_diff>
--- a/Spider_ModelAndAnimation/DesignStatement_SpiderModelAnimation.docx
+++ b/Spider_ModelAndAnimation/DesignStatement_SpiderModelAnimation.docx
@@ -47,15 +47,7 @@
           <w:color w:val="333333"/>
           <w:highlight w:val="white"/>
         </w:rPr>
-        <w:t>For this project I set out to produce a 3D spider model and a walking animation to use in a game I w</w:t>
-      </w:r>
-      <w:r>
-        <w:rPr>
-          <w:rFonts w:ascii="Times New Roman" w:hAnsi="Times New Roman" w:cs="Times New Roman"/>
-          <w:color w:val="333333"/>
-          <w:highlight w:val="white"/>
-        </w:rPr>
-        <w:t>as calling ‘</w:t>
+        <w:t>For this project I set out to produce a 3D spider model and a walking animation to use in a game I was calling ‘</w:t>
       </w:r>
       <w:proofErr w:type="spellStart"/>
       <w:r>
@@ -91,23 +83,7 @@
           <w:color w:val="333333"/>
           <w:highlight w:val="white"/>
         </w:rPr>
-        <w:t xml:space="preserve"> domestica, while shaping the spider model using 3D Studio Max.  I gained familiarity with some of the tools of the program in the process. I combined b</w:t>
-      </w:r>
-      <w:r>
-        <w:rPr>
-          <w:rFonts w:ascii="Times New Roman" w:hAnsi="Times New Roman" w:cs="Times New Roman"/>
-          <w:color w:val="333333"/>
-          <w:highlight w:val="white"/>
-        </w:rPr>
-        <w:t>ase 3D shapes repositioning vertices as I went to represent the spider’s shape.  In order to ensure the model was largely symmetrical I used mirroring.  After I had made final adjustments to the model, I rigged it, adding bones to be used during animation.</w:t>
-      </w:r>
-      <w:r>
-        <w:rPr>
-          <w:rFonts w:ascii="Times New Roman" w:hAnsi="Times New Roman" w:cs="Times New Roman"/>
-          <w:color w:val="333333"/>
-          <w:highlight w:val="white"/>
-        </w:rPr>
-        <w:t xml:space="preserve">  Then to create the walking animation I referred to videos of spiders as well as this unattributed </w:t>
+        <w:t xml:space="preserve"> domestica, while shaping the spider model using 3D Studio Max.  I gained familiarity with some of the tools of the program in the process. I combined base 3D shapes repositioning vertices as I went to represent the spider’s shape.  In order to ensure the model was largely symmetrical I used mirroring.  After I had made final adjustments to the model, I rigged it, adding bones to be used during animation.  Then to create the walking animation I referred to videos of spiders as well as this unattributed </w:t>
       </w:r>
       <w:hyperlink r:id="rId6">
         <w:r>
@@ -126,15 +102,7 @@
           <w:color w:val="333333"/>
           <w:highlight w:val="white"/>
         </w:rPr>
-        <w:t>.  I placed target vertices for the feet at different keyframes of the animation to coord</w:t>
-      </w:r>
-      <w:r>
-        <w:rPr>
-          <w:rFonts w:ascii="Times New Roman" w:hAnsi="Times New Roman" w:cs="Times New Roman"/>
-          <w:color w:val="333333"/>
-          <w:highlight w:val="white"/>
-        </w:rPr>
-        <w:t xml:space="preserve">inate the movements of the legs and attempted to simulate a motion of lifting and reaching forward with one set of feet while simultaneously pushing backwards with the other set of feet. </w:t>
+        <w:t xml:space="preserve">.  I placed target vertices for the feet at different keyframes of the animation to coordinate the movements of the legs and attempted to simulate a motion of lifting and reaching forward with one set of feet while simultaneously pushing backwards with the other set of feet. </w:t>
       </w:r>
     </w:p>
     <w:p>
@@ -152,15 +120,7 @@
           <w:highlight w:val="white"/>
         </w:rPr>
         <w:tab/>
-        <w:t>I then created a scene in Unity, added the spider model to it, as w</w:t>
-      </w:r>
-      <w:r>
-        <w:rPr>
-          <w:rFonts w:ascii="Times New Roman" w:hAnsi="Times New Roman" w:cs="Times New Roman"/>
-          <w:color w:val="333333"/>
-          <w:highlight w:val="white"/>
-        </w:rPr>
-        <w:t xml:space="preserve">ell as an animator object to handle the animation, and a cube to test physics capabilities.  </w:t>
+        <w:t xml:space="preserve">I then created a scene in Unity, added the spider model to it, as well as an animator object to handle the animation, and a cube to test physics capabilities.  </w:t>
       </w:r>
       <w:proofErr w:type="gramStart"/>
       <w:r>
@@ -178,15 +138,7 @@
           <w:color w:val="333333"/>
           <w:highlight w:val="white"/>
         </w:rPr>
-        <w:t xml:space="preserve"> I wrote a script in C# to establish the movement behavior that the spider would walk to locations where the player right-clicked using the walking animatio</w:t>
-      </w:r>
-      <w:r>
-        <w:rPr>
-          <w:rFonts w:ascii="Times New Roman" w:hAnsi="Times New Roman" w:cs="Times New Roman"/>
-          <w:color w:val="333333"/>
-          <w:highlight w:val="white"/>
-        </w:rPr>
-        <w:t>n.  Additionally, in the process of writing this script I added statistics for debugging.</w:t>
+        <w:t xml:space="preserve"> I wrote a script in C# to establish the movement behavior that the spider would walk to locations where the player right-clicked using the walking animation.  Additionally, in the process of writing this script I added statistics for debugging.</w:t>
       </w:r>
     </w:p>
     <w:p>
@@ -222,23 +174,7 @@
           <w:color w:val="333333"/>
           <w:highlight w:val="white"/>
         </w:rPr>
-        <w:t xml:space="preserve"> I gained experience working in 3D Studio Max and learned a few new techniques to aid with model production, such as mirroring.  I spent a </w:t>
-      </w:r>
-      <w:r>
-        <w:rPr>
-          <w:rFonts w:ascii="Times New Roman" w:hAnsi="Times New Roman" w:cs="Times New Roman"/>
-          <w:color w:val="333333"/>
-          <w:highlight w:val="white"/>
-        </w:rPr>
-        <w:t>lot of time making adjustments to the model, sometimes positioning individual vertices, and that practice has definitely contributed to my comfort using the program.  I also learned about 3D model rigging and animation within 3D Studio Max as well as integ</w:t>
-      </w:r>
-      <w:r>
-        <w:rPr>
-          <w:rFonts w:ascii="Times New Roman" w:hAnsi="Times New Roman" w:cs="Times New Roman"/>
-          <w:color w:val="333333"/>
-          <w:highlight w:val="white"/>
-        </w:rPr>
-        <w:t>rating such animations into a Unity game using an animator object. In sum, workin</w:t>
+        <w:t xml:space="preserve"> I gained experience working in 3D Studio Max and learned a few new techniques to aid with model production, such as mirroring.  I spent a lot of time making adjustments to the model, sometimes positioning individual vertices, and that practice has definitely contributed to my comfort using the program.  I also learned about 3D model rigging and animation within 3D Studio Max as well as integrating such animations into a Unity game using an animator object. In sum, workin</w:t>
       </w:r>
       <w:r>
         <w:rPr>
@@ -399,34 +335,7 @@
             <w:highlight w:val="white"/>
             <w:u w:val="single"/>
           </w:rPr>
-          <w:t>https:</w:t>
-        </w:r>
-        <w:r>
-          <w:rPr>
-            <w:rFonts w:ascii="Times New Roman" w:hAnsi="Times New Roman" w:cs="Times New Roman"/>
-            <w:color w:val="1155CC"/>
-            <w:highlight w:val="white"/>
-            <w:u w:val="single"/>
-          </w:rPr>
-          <w:t>/</w:t>
-        </w:r>
-        <w:r>
-          <w:rPr>
-            <w:rFonts w:ascii="Times New Roman" w:hAnsi="Times New Roman" w:cs="Times New Roman"/>
-            <w:color w:val="1155CC"/>
-            <w:highlight w:val="white"/>
-            <w:u w:val="single"/>
-          </w:rPr>
-          <w:t>/github.com/toadSTL/LCAD_Application_Portfolio/blob/main/Spider_ModelAndAnimation/Spide</w:t>
-        </w:r>
-        <w:r>
-          <w:rPr>
-            <w:rFonts w:ascii="Times New Roman" w:hAnsi="Times New Roman" w:cs="Times New Roman"/>
-            <w:color w:val="1155CC"/>
-            <w:highlight w:val="white"/>
-            <w:u w:val="single"/>
-          </w:rPr>
-          <w:t>r.FBX</w:t>
+          <w:t>https://github.com/toadSTL/LCAD_Application_Portfolio/blob/main/Spider_ModelAndAnimation/Spider.FBX</w:t>
         </w:r>
       </w:hyperlink>
     </w:p>
@@ -481,16 +390,7 @@
             <w:highlight w:val="white"/>
             <w:u w:val="single"/>
           </w:rPr>
-          <w:t>https://github.com/toadSTL/LCAD_Application_Portfolio/blob/main/Spider_ModelAndAnimatio</w:t>
-        </w:r>
-        <w:r>
-          <w:rPr>
-            <w:rFonts w:ascii="Times New Roman" w:hAnsi="Times New Roman" w:cs="Times New Roman"/>
-            <w:color w:val="1155CC"/>
-            <w:highlight w:val="white"/>
-            <w:u w:val="single"/>
-          </w:rPr>
-          <w:t>n/Spider_Model_and_Animation.zip</w:t>
+          <w:t>https://github.com/toadSTL/LCAD_Application_Portfolio/blob/main/Spider_ModelAndAnimation/Spider_Model_and_Animation.zip</w:t>
         </w:r>
       </w:hyperlink>
     </w:p>
@@ -597,7 +497,23 @@
         <w:color w:val="333333"/>
         <w:highlight w:val="white"/>
       </w:rPr>
-      <w:t xml:space="preserve"> usable on the Windows Operating System and with that and other potential technical difficulties in mind, while I would be delighted if readers were able to</w:t>
+      <w:t xml:space="preserve"> </w:t>
+    </w:r>
+    <w:r>
+      <w:rPr>
+        <w:rFonts w:ascii="Times New Roman" w:hAnsi="Times New Roman" w:cs="Times New Roman"/>
+        <w:color w:val="333333"/>
+        <w:highlight w:val="white"/>
+      </w:rPr>
+      <w:t xml:space="preserve">will be </w:t>
+    </w:r>
+    <w:r>
+      <w:rPr>
+        <w:rFonts w:ascii="Times New Roman" w:hAnsi="Times New Roman" w:cs="Times New Roman"/>
+        <w:color w:val="333333"/>
+        <w:highlight w:val="white"/>
+      </w:rPr>
+      <w:t>usable on the Windows Operating System and with that and other potential technical difficulties in mind, while I would be delighted if readers were able to</w:t>
     </w:r>
     <w:r>
       <w:rPr>

</xml_diff>